<commit_message>
Pictures for L1 and Doc for L2
</commit_message>
<xml_diff>
--- a/CC1350/LAB 02/Lab2.docx
+++ b/CC1350/LAB 02/Lab2.docx
@@ -4811,6 +4811,20 @@
           <w:sz w:val="28"/>
         </w:rPr>
         <w:t xml:space="preserve"> GUI Composer</w:t>
+      </w:r>
+      <w:r>
+        <w:rPr>
+          <w:b/>
+          <w:sz w:val="28"/>
+        </w:rPr>
+        <w:t xml:space="preserve"> and </w:t>
+      </w:r>
+      <w:r>
+        <w:rPr>
+          <w:b/>
+          <w:sz w:val="28"/>
+        </w:rPr>
+        <w:t>Screen shots</w:t>
       </w:r>
     </w:p>
     <w:p>
@@ -5003,12 +5017,225 @@
         </w:rPr>
         <w:t>The gauge is the ADC value, slider is the threshold, and LED to indicate the ADC exceeding the threshold.</w:t>
       </w:r>
+    </w:p>
+    <w:p>
+      <w:pPr>
+        <w:tabs>
+          <w:tab w:val="left" w:pos="996"/>
+        </w:tabs>
+        <w:autoSpaceDE w:val="0"/>
+        <w:autoSpaceDN w:val="0"/>
+        <w:adjustRightInd w:val="0"/>
+        <w:spacing w:after="0" w:line="240" w:lineRule="auto"/>
+        <w:rPr>
+          <w:rFonts w:ascii="Consolas" w:hAnsi="Consolas" w:cs="Consolas"/>
+          <w:b/>
+          <w:color w:val="000000" w:themeColor="text1"/>
+          <w:sz w:val="20"/>
+          <w:szCs w:val="20"/>
+        </w:rPr>
+      </w:pPr>
+      <w:r>
+        <w:rPr>
+          <w:rFonts w:ascii="Consolas" w:hAnsi="Consolas" w:cs="Consolas"/>
+          <w:b/>
+          <w:noProof/>
+          <w:color w:val="000000" w:themeColor="text1"/>
+          <w:sz w:val="20"/>
+          <w:szCs w:val="20"/>
+        </w:rPr>
+        <w:lastRenderedPageBreak/>
+        <w:drawing>
+          <wp:inline distT="0" distB="0" distL="0" distR="0" wp14:anchorId="4A71956A" wp14:editId="422D2C83">
+            <wp:extent cx="5943600" cy="2196465"/>
+            <wp:effectExtent l="0" t="0" r="0" b="635"/>
+            <wp:docPr id="1" name="Picture 1"/>
+            <wp:cNvGraphicFramePr>
+              <a:graphicFrameLocks xmlns:a="http://schemas.openxmlformats.org/drawingml/2006/main" noChangeAspect="1"/>
+            </wp:cNvGraphicFramePr>
+            <a:graphic xmlns:a="http://schemas.openxmlformats.org/drawingml/2006/main">
+              <a:graphicData uri="http://schemas.openxmlformats.org/drawingml/2006/picture">
+                <pic:pic xmlns:pic="http://schemas.openxmlformats.org/drawingml/2006/picture">
+                  <pic:nvPicPr>
+                    <pic:cNvPr id="1" name="Screen Shot 2019-11-11 at 3.10.39 PM.png"/>
+                    <pic:cNvPicPr/>
+                  </pic:nvPicPr>
+                  <pic:blipFill>
+                    <a:blip r:embed="rId9">
+                      <a:extLst>
+                        <a:ext uri="{28A0092B-C50C-407E-A947-70E740481C1C}">
+                          <a14:useLocalDpi xmlns:a14="http://schemas.microsoft.com/office/drawing/2010/main" val="0"/>
+                        </a:ext>
+                      </a:extLst>
+                    </a:blip>
+                    <a:stretch>
+                      <a:fillRect/>
+                    </a:stretch>
+                  </pic:blipFill>
+                  <pic:spPr>
+                    <a:xfrm>
+                      <a:off x="0" y="0"/>
+                      <a:ext cx="5943600" cy="2196465"/>
+                    </a:xfrm>
+                    <a:prstGeom prst="rect">
+                      <a:avLst/>
+                    </a:prstGeom>
+                  </pic:spPr>
+                </pic:pic>
+              </a:graphicData>
+            </a:graphic>
+          </wp:inline>
+        </w:drawing>
+      </w:r>
+    </w:p>
+    <w:p>
+      <w:pPr>
+        <w:tabs>
+          <w:tab w:val="left" w:pos="996"/>
+        </w:tabs>
+        <w:autoSpaceDE w:val="0"/>
+        <w:autoSpaceDN w:val="0"/>
+        <w:adjustRightInd w:val="0"/>
+        <w:spacing w:after="0" w:line="240" w:lineRule="auto"/>
+        <w:rPr>
+          <w:rFonts w:ascii="Consolas" w:hAnsi="Consolas" w:cs="Consolas"/>
+          <w:b/>
+          <w:color w:val="000000" w:themeColor="text1"/>
+          <w:sz w:val="20"/>
+          <w:szCs w:val="20"/>
+        </w:rPr>
+      </w:pPr>
+      <w:r>
+        <w:rPr>
+          <w:rFonts w:ascii="Consolas" w:hAnsi="Consolas" w:cs="Consolas"/>
+          <w:b/>
+          <w:color w:val="000000" w:themeColor="text1"/>
+          <w:sz w:val="20"/>
+          <w:szCs w:val="20"/>
+        </w:rPr>
+        <w:t>ROV</w:t>
+      </w:r>
+    </w:p>
+    <w:p>
+      <w:pPr>
+        <w:tabs>
+          <w:tab w:val="left" w:pos="996"/>
+        </w:tabs>
+        <w:autoSpaceDE w:val="0"/>
+        <w:autoSpaceDN w:val="0"/>
+        <w:adjustRightInd w:val="0"/>
+        <w:spacing w:after="0" w:line="240" w:lineRule="auto"/>
+        <w:rPr>
+          <w:rFonts w:ascii="Consolas" w:hAnsi="Consolas" w:cs="Consolas"/>
+          <w:b/>
+          <w:color w:val="000000" w:themeColor="text1"/>
+          <w:sz w:val="20"/>
+          <w:szCs w:val="20"/>
+        </w:rPr>
+      </w:pPr>
+    </w:p>
+    <w:p>
+      <w:pPr>
+        <w:tabs>
+          <w:tab w:val="left" w:pos="996"/>
+        </w:tabs>
+        <w:autoSpaceDE w:val="0"/>
+        <w:autoSpaceDN w:val="0"/>
+        <w:adjustRightInd w:val="0"/>
+        <w:spacing w:after="0" w:line="240" w:lineRule="auto"/>
+        <w:rPr>
+          <w:rFonts w:ascii="Consolas" w:hAnsi="Consolas" w:cs="Consolas"/>
+          <w:b/>
+          <w:color w:val="000000" w:themeColor="text1"/>
+          <w:sz w:val="20"/>
+          <w:szCs w:val="20"/>
+        </w:rPr>
+      </w:pPr>
+      <w:r>
+        <w:rPr>
+          <w:rFonts w:ascii="Consolas" w:hAnsi="Consolas" w:cs="Consolas"/>
+          <w:b/>
+          <w:noProof/>
+          <w:color w:val="000000" w:themeColor="text1"/>
+          <w:sz w:val="20"/>
+          <w:szCs w:val="20"/>
+        </w:rPr>
+        <w:drawing>
+          <wp:inline distT="0" distB="0" distL="0" distR="0" wp14:anchorId="064F4E9B" wp14:editId="6967DAA7">
+            <wp:extent cx="5943600" cy="3602990"/>
+            <wp:effectExtent l="0" t="0" r="0" b="3810"/>
+            <wp:docPr id="3" name="Picture 3"/>
+            <wp:cNvGraphicFramePr>
+              <a:graphicFrameLocks xmlns:a="http://schemas.openxmlformats.org/drawingml/2006/main" noChangeAspect="1"/>
+            </wp:cNvGraphicFramePr>
+            <a:graphic xmlns:a="http://schemas.openxmlformats.org/drawingml/2006/main">
+              <a:graphicData uri="http://schemas.openxmlformats.org/drawingml/2006/picture">
+                <pic:pic xmlns:pic="http://schemas.openxmlformats.org/drawingml/2006/picture">
+                  <pic:nvPicPr>
+                    <pic:cNvPr id="3" name="Screen Shot 2019-11-11 at 3.23.18 PM.png"/>
+                    <pic:cNvPicPr/>
+                  </pic:nvPicPr>
+                  <pic:blipFill>
+                    <a:blip r:embed="rId10">
+                      <a:extLst>
+                        <a:ext uri="{28A0092B-C50C-407E-A947-70E740481C1C}">
+                          <a14:useLocalDpi xmlns:a14="http://schemas.microsoft.com/office/drawing/2010/main" val="0"/>
+                        </a:ext>
+                      </a:extLst>
+                    </a:blip>
+                    <a:stretch>
+                      <a:fillRect/>
+                    </a:stretch>
+                  </pic:blipFill>
+                  <pic:spPr>
+                    <a:xfrm>
+                      <a:off x="0" y="0"/>
+                      <a:ext cx="5943600" cy="3602990"/>
+                    </a:xfrm>
+                    <a:prstGeom prst="rect">
+                      <a:avLst/>
+                    </a:prstGeom>
+                  </pic:spPr>
+                </pic:pic>
+              </a:graphicData>
+            </a:graphic>
+          </wp:inline>
+        </w:drawing>
+      </w:r>
+    </w:p>
+    <w:p>
+      <w:pPr>
+        <w:tabs>
+          <w:tab w:val="left" w:pos="996"/>
+        </w:tabs>
+        <w:autoSpaceDE w:val="0"/>
+        <w:autoSpaceDN w:val="0"/>
+        <w:adjustRightInd w:val="0"/>
+        <w:spacing w:after="0" w:line="240" w:lineRule="auto"/>
+        <w:rPr>
+          <w:rFonts w:ascii="Consolas" w:hAnsi="Consolas" w:cs="Consolas"/>
+          <w:b/>
+          <w:color w:val="000000" w:themeColor="text1"/>
+          <w:sz w:val="20"/>
+          <w:szCs w:val="20"/>
+        </w:rPr>
+      </w:pPr>
+      <w:r>
+        <w:rPr>
+          <w:rFonts w:ascii="Consolas" w:hAnsi="Consolas" w:cs="Consolas"/>
+          <w:b/>
+          <w:color w:val="000000" w:themeColor="text1"/>
+          <w:sz w:val="20"/>
+          <w:szCs w:val="20"/>
+        </w:rPr>
+        <w:t>Terminal</w:t>
+      </w:r>
       <w:bookmarkStart w:id="0" w:name="_GoBack"/>
       <w:bookmarkEnd w:id="0"/>
     </w:p>
     <w:sectPr>
-      <w:headerReference w:type="default" r:id="rId9"/>
-      <w:footerReference w:type="default" r:id="rId10"/>
+      <w:headerReference w:type="default" r:id="rId11"/>
+      <w:footerReference w:type="default" r:id="rId12"/>
       <w:pgSz w:w="12240" w:h="15840"/>
       <w:pgMar w:top="1440" w:right="1440" w:bottom="1440" w:left="1440" w:header="720" w:footer="720" w:gutter="0"/>
       <w:cols w:space="720"/>

</xml_diff>